<commit_message>
feat (lab04): complete lab4, report and update presentation
</commit_message>
<xml_diff>
--- a/labs/lab04/report/report.docx
+++ b/labs/lab04/report/report.docx
@@ -1626,7 +1626,7 @@
           <wp:inline>
             <wp:extent cx="3733800" cy="1866900"/>
             <wp:effectExtent b="0" l="0" r="0" t="0"/>
-            <wp:docPr descr="Рисунок 1. Определение варианта." title="" id="25" name="Picture"/>
+            <wp:docPr descr="Определение варианта." title="" id="25" name="Picture"/>
             <a:graphic>
               <a:graphicData uri="http://schemas.openxmlformats.org/drawingml/2006/picture">
                 <pic:pic>
@@ -1669,7 +1669,7 @@
         <w:pStyle w:val="ImageCaption"/>
       </w:pPr>
       <w:r>
-        <w:t xml:space="preserve">Рис. 1: Рисунок 1. Определение варианта.</w:t>
+        <w:t xml:space="preserve">Рис. 1: Определение варианта.</w:t>
       </w:r>
     </w:p>
     <w:p>
@@ -2479,7 +2479,7 @@
           <wp:inline>
             <wp:extent cx="3733800" cy="2489200"/>
             <wp:effectExtent b="0" l="0" r="0" t="0"/>
-            <wp:docPr descr="Рисунок 2. Случай 1. Решение, полученное на Julia" title="" id="28" name="Picture"/>
+            <wp:docPr descr="Случай 1. Решение, полученное на Julia" title="" id="28" name="Picture"/>
             <a:graphic>
               <a:graphicData uri="http://schemas.openxmlformats.org/drawingml/2006/picture">
                 <pic:pic>
@@ -2522,7 +2522,7 @@
         <w:pStyle w:val="ImageCaption"/>
       </w:pPr>
       <w:r>
-        <w:t xml:space="preserve">Рис. 2: Рисунок 2. Случай 1. Решение, полученное на Julia</w:t>
+        <w:t xml:space="preserve">Рис. 2: Случай 1. Решение, полученное на Julia</w:t>
       </w:r>
     </w:p>
     <w:p>
@@ -2534,7 +2534,7 @@
           <wp:inline>
             <wp:extent cx="3733800" cy="2489200"/>
             <wp:effectExtent b="0" l="0" r="0" t="0"/>
-            <wp:docPr descr="Рисунок 3. Случай 1. Фазовый портрет, полученный на Julia" title="" id="31" name="Picture"/>
+            <wp:docPr descr="Случай 1. Фазовый портрет, полученный на Julia" title="" id="31" name="Picture"/>
             <a:graphic>
               <a:graphicData uri="http://schemas.openxmlformats.org/drawingml/2006/picture">
                 <pic:pic>
@@ -2577,7 +2577,7 @@
         <w:pStyle w:val="ImageCaption"/>
       </w:pPr>
       <w:r>
-        <w:t xml:space="preserve">Рис. 3: Рисунок 3. Случай 1. Фазовый портрет, полученный на Julia</w:t>
+        <w:t xml:space="preserve">Рис. 3: Случай 1. Фазовый портрет, полученный на Julia</w:t>
       </w:r>
     </w:p>
     <w:p>
@@ -3464,7 +3464,7 @@
           <wp:inline>
             <wp:extent cx="3733800" cy="2489200"/>
             <wp:effectExtent b="0" l="0" r="0" t="0"/>
-            <wp:docPr descr="Рисунок 4. Случай 2. Решение, полученное на Julia" title="" id="34" name="Picture"/>
+            <wp:docPr descr="Случай 2. Решение, полученное на Julia" title="" id="34" name="Picture"/>
             <a:graphic>
               <a:graphicData uri="http://schemas.openxmlformats.org/drawingml/2006/picture">
                 <pic:pic>
@@ -3507,7 +3507,7 @@
         <w:pStyle w:val="ImageCaption"/>
       </w:pPr>
       <w:r>
-        <w:t xml:space="preserve">Рис. 4: Рисунок 4. Случай 2. Решение, полученное на Julia</w:t>
+        <w:t xml:space="preserve">Рис. 4: Случай 2. Решение, полученное на Julia</w:t>
       </w:r>
     </w:p>
     <w:p>
@@ -3519,7 +3519,7 @@
           <wp:inline>
             <wp:extent cx="3733800" cy="2489200"/>
             <wp:effectExtent b="0" l="0" r="0" t="0"/>
-            <wp:docPr descr="Рисунок 5. Случай 2. Фазовый портрет, полученный на Julia" title="" id="37" name="Picture"/>
+            <wp:docPr descr="Случай 2. Фазовый портрет, полученный на Julia" title="" id="37" name="Picture"/>
             <a:graphic>
               <a:graphicData uri="http://schemas.openxmlformats.org/drawingml/2006/picture">
                 <pic:pic>
@@ -3562,7 +3562,7 @@
         <w:pStyle w:val="ImageCaption"/>
       </w:pPr>
       <w:r>
-        <w:t xml:space="preserve">Рис. 5: Рисунок 5. Случай 2. Фазовый портрет, полученный на Julia</w:t>
+        <w:t xml:space="preserve">Рис. 5: Случай 2. Фазовый портрет, полученный на Julia</w:t>
       </w:r>
     </w:p>
     <w:p>
@@ -4510,7 +4510,7 @@
           <wp:inline>
             <wp:extent cx="3733800" cy="2489200"/>
             <wp:effectExtent b="0" l="0" r="0" t="0"/>
-            <wp:docPr descr="Рисунок 6. Случай 3. Решение, полученное на Julia" title="" id="40" name="Picture"/>
+            <wp:docPr descr="Случай 3. Решение, полученное на Julia" title="" id="40" name="Picture"/>
             <a:graphic>
               <a:graphicData uri="http://schemas.openxmlformats.org/drawingml/2006/picture">
                 <pic:pic>
@@ -4553,7 +4553,7 @@
         <w:pStyle w:val="ImageCaption"/>
       </w:pPr>
       <w:r>
-        <w:t xml:space="preserve">Рис. 6: Рисунок 6. Случай 3. Решение, полученное на Julia</w:t>
+        <w:t xml:space="preserve">Рис. 6: Случай 3. Решение, полученное на Julia</w:t>
       </w:r>
     </w:p>
     <w:p>
@@ -4565,7 +4565,7 @@
           <wp:inline>
             <wp:extent cx="3733800" cy="2489200"/>
             <wp:effectExtent b="0" l="0" r="0" t="0"/>
-            <wp:docPr descr="Рисунок 7. Случай 3. Фазовый портрет, полученный на Julia" title="" id="43" name="Picture"/>
+            <wp:docPr descr="Случай 3. Фазовый портрет, полученный на Julia" title="" id="43" name="Picture"/>
             <a:graphic>
               <a:graphicData uri="http://schemas.openxmlformats.org/drawingml/2006/picture">
                 <pic:pic>
@@ -4608,7 +4608,7 @@
         <w:pStyle w:val="ImageCaption"/>
       </w:pPr>
       <w:r>
-        <w:t xml:space="preserve">Рис. 7: Рисунок 7. Случай 3. Фазовый портрет, полученный на Julia</w:t>
+        <w:t xml:space="preserve">Рис. 7: Случай 3. Фазовый портрет, полученный на Julia</w:t>
       </w:r>
     </w:p>
     <w:p>
@@ -4932,7 +4932,7 @@
           <wp:inline>
             <wp:extent cx="3733800" cy="1541893"/>
             <wp:effectExtent b="0" l="0" r="0" t="0"/>
-            <wp:docPr descr="Рисунок 8. Случай 1. Решение, полученное на Modelica" title="" id="46" name="Picture"/>
+            <wp:docPr descr="Случай 1. Решение, полученное на Modelica" title="" id="46" name="Picture"/>
             <a:graphic>
               <a:graphicData uri="http://schemas.openxmlformats.org/drawingml/2006/picture">
                 <pic:pic>
@@ -4975,7 +4975,7 @@
         <w:pStyle w:val="ImageCaption"/>
       </w:pPr>
       <w:r>
-        <w:t xml:space="preserve">Рис. 8: Рисунок 8. Случай 1. Решение, полученное на Modelica</w:t>
+        <w:t xml:space="preserve">Рис. 8: Случай 1. Решение, полученное на Modelica</w:t>
       </w:r>
     </w:p>
     <w:p>
@@ -4987,7 +4987,7 @@
           <wp:inline>
             <wp:extent cx="3733800" cy="1541893"/>
             <wp:effectExtent b="0" l="0" r="0" t="0"/>
-            <wp:docPr descr="Рисунок 9. Случай 1. Фазовый портрет, полученный на Modelica" title="" id="49" name="Picture"/>
+            <wp:docPr descr="Случай 1. Фазовый портрет, полученный на Modelica" title="" id="49" name="Picture"/>
             <a:graphic>
               <a:graphicData uri="http://schemas.openxmlformats.org/drawingml/2006/picture">
                 <pic:pic>
@@ -5030,7 +5030,7 @@
         <w:pStyle w:val="ImageCaption"/>
       </w:pPr>
       <w:r>
-        <w:t xml:space="preserve">Рис. 9: Рисунок 9. Случай 1. Фазовый портрет, полученный на Modelica</w:t>
+        <w:t xml:space="preserve">Рис. 9: Случай 1. Фазовый портрет, полученный на Modelica</w:t>
       </w:r>
     </w:p>
     <w:p>
@@ -5371,7 +5371,7 @@
           <wp:inline>
             <wp:extent cx="3733800" cy="1541893"/>
             <wp:effectExtent b="0" l="0" r="0" t="0"/>
-            <wp:docPr descr="Рисунок 10. Случай 2. Решение, полученное на Modelica" title="" id="52" name="Picture"/>
+            <wp:docPr descr="Случай 2. Решение, полученное на Modelica" title="" id="52" name="Picture"/>
             <a:graphic>
               <a:graphicData uri="http://schemas.openxmlformats.org/drawingml/2006/picture">
                 <pic:pic>
@@ -5414,7 +5414,7 @@
         <w:pStyle w:val="ImageCaption"/>
       </w:pPr>
       <w:r>
-        <w:t xml:space="preserve">Рис. 10: Рисунок 10. Случай 2. Решение, полученное на Modelica</w:t>
+        <w:t xml:space="preserve">Рис. 10: Случай 2. Решение, полученное на Modelica</w:t>
       </w:r>
     </w:p>
     <w:p>
@@ -5426,7 +5426,7 @@
           <wp:inline>
             <wp:extent cx="3733800" cy="1541893"/>
             <wp:effectExtent b="0" l="0" r="0" t="0"/>
-            <wp:docPr descr="Рисунок 11. Случай 2. Фазовый портрет, полученный на Modelica" title="" id="55" name="Picture"/>
+            <wp:docPr descr="Случай 2. Фазовый портрет, полученный на Modelica" title="" id="55" name="Picture"/>
             <a:graphic>
               <a:graphicData uri="http://schemas.openxmlformats.org/drawingml/2006/picture">
                 <pic:pic>
@@ -5469,7 +5469,7 @@
         <w:pStyle w:val="ImageCaption"/>
       </w:pPr>
       <w:r>
-        <w:t xml:space="preserve">Рис. 11: Рисунок 11. Случай 2. Фазовый портрет, полученный на Modelica</w:t>
+        <w:t xml:space="preserve">Рис. 11: Случай 2. Фазовый портрет, полученный на Modelica</w:t>
       </w:r>
     </w:p>
     <w:p>
@@ -5835,7 +5835,7 @@
           <wp:inline>
             <wp:extent cx="3733800" cy="1541893"/>
             <wp:effectExtent b="0" l="0" r="0" t="0"/>
-            <wp:docPr descr="Рисунок 12. Случай 3. Решение, полученное на Modelica" title="" id="58" name="Picture"/>
+            <wp:docPr descr="Случай 3. Решение, полученное на Modelica" title="" id="58" name="Picture"/>
             <a:graphic>
               <a:graphicData uri="http://schemas.openxmlformats.org/drawingml/2006/picture">
                 <pic:pic>
@@ -5878,7 +5878,7 @@
         <w:pStyle w:val="ImageCaption"/>
       </w:pPr>
       <w:r>
-        <w:t xml:space="preserve">Рис. 12: Рисунок 12. Случай 3. Решение, полученное на Modelica</w:t>
+        <w:t xml:space="preserve">Рис. 12: Случай 3. Решение, полученное на Modelica</w:t>
       </w:r>
     </w:p>
     <w:p>
@@ -5890,7 +5890,7 @@
           <wp:inline>
             <wp:extent cx="3733800" cy="1541893"/>
             <wp:effectExtent b="0" l="0" r="0" t="0"/>
-            <wp:docPr descr="Рисунок 13. Случай 3. Фазовый портрет, полученный на Modelica" title="" id="61" name="Picture"/>
+            <wp:docPr descr="Случай 3. Фазовый портрет, полученный на Modelica" title="" id="61" name="Picture"/>
             <a:graphic>
               <a:graphicData uri="http://schemas.openxmlformats.org/drawingml/2006/picture">
                 <pic:pic>
@@ -5933,7 +5933,7 @@
         <w:pStyle w:val="ImageCaption"/>
       </w:pPr>
       <w:r>
-        <w:t xml:space="preserve">Рис. 13: Рисунок 13. Случай 3. Фазовый портрет, полученный на Modelica</w:t>
+        <w:t xml:space="preserve">Рис. 13: Случай 3. Фазовый портрет, полученный на Modelica</w:t>
       </w:r>
     </w:p>
     <w:bookmarkEnd w:id="63"/>

</xml_diff>